<commit_message>
Edited the Meng Report
</commit_message>
<xml_diff>
--- a/MEng_TaskB/Report/A3reportB42.docx
+++ b/MEng_TaskB/Report/A3reportB42.docx
@@ -2,241 +2,6 @@
 <file path=word/document.xml><?xml version="1.0" encoding="utf-8"?>
 <w:document xmlns:wpc="http://schemas.microsoft.com/office/word/2010/wordprocessingCanvas" xmlns:cx="http://schemas.microsoft.com/office/drawing/2014/chartex" xmlns:cx1="http://schemas.microsoft.com/office/drawing/2015/9/8/chartex" xmlns:cx2="http://schemas.microsoft.com/office/drawing/2015/10/21/chartex" xmlns:cx3="http://schemas.microsoft.com/office/drawing/2016/5/9/chartex" xmlns:cx4="http://schemas.microsoft.com/office/drawing/2016/5/10/chartex" xmlns:cx5="http://schemas.microsoft.com/office/drawing/2016/5/11/chartex" xmlns:cx6="http://schemas.microsoft.com/office/drawing/2016/5/12/chartex" xmlns:cx7="http://schemas.microsoft.com/office/drawing/2016/5/13/chartex" xmlns:cx8="http://schemas.microsoft.com/office/drawing/2016/5/14/chartex" xmlns:mc="http://schemas.openxmlformats.org/markup-compatibility/2006" xmlns:aink="http://schemas.microsoft.com/office/drawing/2016/ink" xmlns:am3d="http://schemas.microsoft.com/office/drawing/2017/model3d" xmlns:o="urn:schemas-microsoft-com:office:office" xmlns:oel="http://schemas.microsoft.com/office/2019/extlst" xmlns:r="http://schemas.openxmlformats.org/officeDocument/2006/relationships" xmlns:m="http://schemas.openxmlformats.org/officeDocument/2006/math" xmlns:v="urn:schemas-microsoft-com:vml" xmlns:wp14="http://schemas.microsoft.com/office/word/2010/wordprocessingDrawing" xmlns:wp="http://schemas.openxmlformats.org/drawingml/2006/wordprocessingDrawing" xmlns:w10="urn:schemas-microsoft-com:office:word" xmlns:w="http://schemas.openxmlformats.org/wordprocessingml/2006/main" xmlns:w14="http://schemas.microsoft.com/office/word/2010/wordml" xmlns:w15="http://schemas.microsoft.com/office/word/2012/wordml" xmlns:w16cex="http://schemas.microsoft.com/office/word/2018/wordml/cex" xmlns:w16cid="http://schemas.microsoft.com/office/word/2016/wordml/cid" xmlns:w16="http://schemas.microsoft.com/office/word/2018/wordml" xmlns:w16sdtdh="http://schemas.microsoft.com/office/word/2020/wordml/sdtdatahash" xmlns:w16se="http://schemas.microsoft.com/office/word/2015/wordml/symex" xmlns:wpg="http://schemas.microsoft.com/office/word/2010/wordprocessingGroup" xmlns:wpi="http://schemas.microsoft.com/office/word/2010/wordprocessingInk" xmlns:wne="http://schemas.microsoft.com/office/word/2006/wordml" xmlns:wps="http://schemas.microsoft.com/office/word/2010/wordprocessingShape" mc:Ignorable="w14 w15 w16se w16cid w16 w16cex w16sdtdh wp14">
   <w:body>
-    <w:p>
-      <w:r>
-        <w:t xml:space="preserve">Data Science Post Block Assignment 2: Task </w:t>
-      </w:r>
-      <w:r>
-        <w:t>B</w:t>
-      </w:r>
-      <w:r>
-        <w:t xml:space="preserve"> Report</w:t>
-      </w:r>
-    </w:p>
-    <w:p/>
-    <w:p>
-      <w:r>
-        <w:t>Datasets:</w:t>
-      </w:r>
-    </w:p>
-    <w:p>
-      <w:r>
-        <w:t>General comments on the dataset used.</w:t>
-      </w:r>
-    </w:p>
-    <w:p/>
-    <w:p>
-      <w:pPr>
-        <w:pStyle w:val="ListParagraph"/>
-        <w:numPr>
-          <w:ilvl w:val="0"/>
-          <w:numId w:val="3"/>
-        </w:numPr>
-      </w:pPr>
-      <w:r>
-        <w:t>The dataset used is the Concrete Compressive Strength dataset from the UCI machine learning repository (</w:t>
-      </w:r>
-      <w:hyperlink r:id="rId6" w:history="1">
-        <w:r>
-          <w:rPr>
-            <w:rStyle w:val="Hyperlink"/>
-          </w:rPr>
-          <w:t>https://archive.ics.uci.edu/dataset/165/concrete+compressive+strength</w:t>
-        </w:r>
-      </w:hyperlink>
-      <w:r>
-        <w:t>).</w:t>
-      </w:r>
-    </w:p>
-    <w:p>
-      <w:pPr>
-        <w:pStyle w:val="ListParagraph"/>
-        <w:numPr>
-          <w:ilvl w:val="0"/>
-          <w:numId w:val="3"/>
-        </w:numPr>
-      </w:pPr>
-      <w:r>
-        <w:rPr>
-          <w:rFonts w:cs="Segoe UI"/>
-          <w:color w:val="303030"/>
-          <w:shd w:val="clear" w:color="auto" w:fill="FAFAFA"/>
-        </w:rPr>
-        <w:t>Number of instances: 1030</w:t>
-      </w:r>
-    </w:p>
-    <w:p>
-      <w:pPr>
-        <w:pStyle w:val="ListParagraph"/>
-        <w:numPr>
-          <w:ilvl w:val="0"/>
-          <w:numId w:val="3"/>
-        </w:numPr>
-      </w:pPr>
-      <w:r>
-        <w:rPr>
-          <w:rFonts w:cs="Segoe UI"/>
-          <w:color w:val="303030"/>
-          <w:shd w:val="clear" w:color="auto" w:fill="FAFAFA"/>
-        </w:rPr>
-        <w:t>Number of Attributes: 9</w:t>
-      </w:r>
-    </w:p>
-    <w:p>
-      <w:pPr>
-        <w:pStyle w:val="ListParagraph"/>
-        <w:numPr>
-          <w:ilvl w:val="0"/>
-          <w:numId w:val="3"/>
-        </w:numPr>
-      </w:pPr>
-      <w:r>
-        <w:rPr>
-          <w:rFonts w:cs="Segoe UI"/>
-          <w:color w:val="303030"/>
-          <w:shd w:val="clear" w:color="auto" w:fill="FAFAFA"/>
-        </w:rPr>
-        <w:t xml:space="preserve">Attribute breakdown: 8 quantitative input variables, and 1 quantitative output variable. </w:t>
-      </w:r>
-    </w:p>
-    <w:p>
-      <w:pPr>
-        <w:pStyle w:val="ListParagraph"/>
-        <w:numPr>
-          <w:ilvl w:val="0"/>
-          <w:numId w:val="3"/>
-        </w:numPr>
-      </w:pPr>
-      <w:r>
-        <w:rPr>
-          <w:rFonts w:cs="Segoe UI"/>
-          <w:color w:val="303030"/>
-          <w:shd w:val="clear" w:color="auto" w:fill="FAFAFA"/>
-        </w:rPr>
-        <w:t>Missing Attribute Values: None</w:t>
-      </w:r>
-    </w:p>
-    <w:p>
-      <w:pPr>
-        <w:pStyle w:val="ListParagraph"/>
-        <w:numPr>
-          <w:ilvl w:val="0"/>
-          <w:numId w:val="3"/>
-        </w:numPr>
-      </w:pPr>
-      <w:r>
-        <w:rPr>
-          <w:rFonts w:cs="Segoe UI"/>
-          <w:color w:val="303030"/>
-          <w:shd w:val="clear" w:color="auto" w:fill="FAFAFA"/>
-        </w:rPr>
-        <w:t xml:space="preserve">The data is in raw from, not </w:t>
-      </w:r>
-      <w:proofErr w:type="gramStart"/>
-      <w:r>
-        <w:rPr>
-          <w:rFonts w:cs="Segoe UI"/>
-          <w:color w:val="303030"/>
-          <w:shd w:val="clear" w:color="auto" w:fill="FAFAFA"/>
-        </w:rPr>
-        <w:t>scaled</w:t>
-      </w:r>
-      <w:proofErr w:type="gramEnd"/>
-    </w:p>
-    <w:p>
-      <w:pPr>
-        <w:pStyle w:val="ListParagraph"/>
-        <w:numPr>
-          <w:ilvl w:val="0"/>
-          <w:numId w:val="3"/>
-        </w:numPr>
-      </w:pPr>
-      <w:proofErr w:type="gramStart"/>
-      <w:r>
-        <w:rPr>
-          <w:rFonts w:cs="Segoe UI"/>
-          <w:color w:val="303030"/>
-          <w:shd w:val="clear" w:color="auto" w:fill="FAFAFA"/>
-        </w:rPr>
-        <w:t>All of</w:t>
-      </w:r>
-      <w:proofErr w:type="gramEnd"/>
-      <w:r>
-        <w:rPr>
-          <w:rFonts w:cs="Segoe UI"/>
-          <w:color w:val="303030"/>
-          <w:shd w:val="clear" w:color="auto" w:fill="FAFAFA"/>
-        </w:rPr>
-        <w:t xml:space="preserve"> the quantitative input variables are in the same unit (where applicable)</w:t>
-      </w:r>
-    </w:p>
-    <w:p>
-      <w:pPr>
-        <w:pStyle w:val="ListParagraph"/>
-        <w:numPr>
-          <w:ilvl w:val="0"/>
-          <w:numId w:val="3"/>
-        </w:numPr>
-      </w:pPr>
-      <w:r>
-        <w:t>kg in a m3 mixture</w:t>
-      </w:r>
-    </w:p>
-    <w:p>
-      <w:pPr>
-        <w:pStyle w:val="ListParagraph"/>
-        <w:numPr>
-          <w:ilvl w:val="0"/>
-          <w:numId w:val="3"/>
-        </w:numPr>
-      </w:pPr>
-      <w:r>
-        <w:t xml:space="preserve">Ager is measured in </w:t>
-      </w:r>
-      <w:proofErr w:type="gramStart"/>
-      <w:r>
-        <w:t>days</w:t>
-      </w:r>
-      <w:proofErr w:type="gramEnd"/>
-    </w:p>
-    <w:p>
-      <w:pPr>
-        <w:pStyle w:val="ListParagraph"/>
-        <w:numPr>
-          <w:ilvl w:val="0"/>
-          <w:numId w:val="3"/>
-        </w:numPr>
-      </w:pPr>
-      <w:r>
-        <w:t xml:space="preserve">The output Concrete compressive strength is measured in </w:t>
-      </w:r>
-      <w:proofErr w:type="spellStart"/>
-      <w:r>
-        <w:t>MegaPascal</w:t>
-      </w:r>
-      <w:proofErr w:type="spellEnd"/>
-      <w:r>
-        <w:t xml:space="preserve"> (MPa)</w:t>
-      </w:r>
-    </w:p>
-    <w:p/>
-    <w:p/>
-    <w:p>
-      <w:r>
-        <w:t>Possible pre-imputation cleaning steps</w:t>
-      </w:r>
-    </w:p>
-    <w:p>
-      <w:r>
-        <w:t>Scale data.</w:t>
-      </w:r>
-    </w:p>
-    <w:p>
-      <w:r>
-        <w:br w:type="page"/>
-      </w:r>
-    </w:p>
-    <w:p/>
     <w:p>
       <w:pPr>
         <w:jc w:val="center"/>

</xml_diff>